<commit_message>
upload and update all the homework files
</commit_message>
<xml_diff>
--- a/Jordon/Summer Wirting/Jason/W6A_Journals_Jason.docx
+++ b/Jordon/Summer Wirting/Jason/W6A_Journals_Jason.docx
@@ -218,82 +218,76 @@
           <w:rFonts w:hint="eastAsia"/>
           <w:lang w:val="en-US" w:eastAsia="zh-CN"/>
         </w:rPr>
-        <w:t xml:space="preserve"> </w:t>
-      </w:r>
-      <w:r>
-        <w:t>11</w:t>
-      </w:r>
-      <w:r>
-        <w:rPr>
-          <w:rFonts w:hint="eastAsia"/>
-          <w:lang w:val="en-US" w:eastAsia="zh-CN"/>
-        </w:rPr>
-        <w:t>, J</w:t>
-      </w:r>
-      <w:r>
-        <w:t>ournal</w:t>
-      </w:r>
-      <w:r>
-        <w:rPr>
-          <w:rFonts w:hint="eastAsia"/>
-          <w:lang w:val="en-US" w:eastAsia="zh-CN"/>
-        </w:rPr>
-        <w:t xml:space="preserve"> </w:t>
-      </w:r>
-      <w:r>
-        <w:t>11-12</w:t>
-      </w:r>
-      <w:r>
-        <w:rPr>
-          <w:rFonts w:hint="eastAsia"/>
-          <w:lang w:val="en-US" w:eastAsia="zh-CN"/>
-        </w:rPr>
-        <w:t>, D</w:t>
-      </w:r>
-      <w:r>
-        <w:t>raft</w:t>
-      </w:r>
-      <w:r>
-        <w:rPr>
-          <w:rFonts w:hint="eastAsia"/>
-          <w:lang w:val="en-US" w:eastAsia="zh-CN"/>
-        </w:rPr>
-        <w:t xml:space="preserve"> </w:t>
-      </w:r>
-      <w:r>
-        <w:t>1</w:t>
-      </w:r>
-    </w:p>
-    <w:p>
-      <w:r>
-        <w:t>Jason Xu</w:t>
-      </w:r>
-    </w:p>
-    <w:p>
-      <w:r>
-        <w:t>202008009</w:t>
-      </w:r>
-    </w:p>
-    <w:p/>
-    <w:p>
-      <w:pPr>
-        <w:jc w:val="center"/>
-      </w:pPr>
-      <w:r>
-        <w:t>What is the most important part of being a good friend?</w:t>
-      </w:r>
-    </w:p>
-    <w:p>
-      <w:pPr>
-        <w:jc w:val="both"/>
-      </w:pPr>
-      <w:r>
-        <w:t>I think the most important part of bein</w:t>
+        <w:t xml:space="preserve"> 8</w:t>
       </w:r>
       <w:bookmarkStart w:id="0" w:name="_GoBack"/>
       <w:bookmarkEnd w:id="0"/>
       <w:r>
-        <w:t>g a friend is the trust through each other. I think it’s trust through each other</w:t>
+        <w:rPr>
+          <w:rFonts w:hint="eastAsia"/>
+          <w:lang w:val="en-US" w:eastAsia="zh-CN"/>
+        </w:rPr>
+        <w:t>, J</w:t>
+      </w:r>
+      <w:r>
+        <w:t>ournal</w:t>
+      </w:r>
+      <w:r>
+        <w:rPr>
+          <w:rFonts w:hint="eastAsia"/>
+          <w:lang w:val="en-US" w:eastAsia="zh-CN"/>
+        </w:rPr>
+        <w:t xml:space="preserve"> </w:t>
+      </w:r>
+      <w:r>
+        <w:t>11-12</w:t>
+      </w:r>
+      <w:r>
+        <w:rPr>
+          <w:rFonts w:hint="eastAsia"/>
+          <w:lang w:val="en-US" w:eastAsia="zh-CN"/>
+        </w:rPr>
+        <w:t>, D</w:t>
+      </w:r>
+      <w:r>
+        <w:t>raft</w:t>
+      </w:r>
+      <w:r>
+        <w:rPr>
+          <w:rFonts w:hint="eastAsia"/>
+          <w:lang w:val="en-US" w:eastAsia="zh-CN"/>
+        </w:rPr>
+        <w:t xml:space="preserve"> </w:t>
+      </w:r>
+      <w:r>
+        <w:t>1</w:t>
+      </w:r>
+    </w:p>
+    <w:p>
+      <w:r>
+        <w:t>Jason Xu</w:t>
+      </w:r>
+    </w:p>
+    <w:p>
+      <w:r>
+        <w:t>202008009</w:t>
+      </w:r>
+    </w:p>
+    <w:p/>
+    <w:p>
+      <w:pPr>
+        <w:jc w:val="center"/>
+      </w:pPr>
+      <w:r>
+        <w:t>What is the most important part of being a good friend?</w:t>
+      </w:r>
+    </w:p>
+    <w:p>
+      <w:pPr>
+        <w:jc w:val="both"/>
+      </w:pPr>
+      <w:r>
+        <w:t>I think the most important part of being a friend is the trust through each other. I think it’s trust through each other</w:t>
       </w:r>
       <w:r>
         <w:rPr>
@@ -1001,6 +995,7 @@
     <w:basedOn w:val="14"/>
     <w:link w:val="5"/>
     <w:semiHidden/>
+    <w:qFormat/>
     <w:uiPriority w:val="9"/>
     <w:rPr>
       <w:b/>
@@ -1014,6 +1009,7 @@
     <w:basedOn w:val="14"/>
     <w:link w:val="6"/>
     <w:semiHidden/>
+    <w:qFormat/>
     <w:uiPriority w:val="9"/>
     <w:rPr>
       <w:b/>
@@ -1029,6 +1025,7 @@
     <w:basedOn w:val="14"/>
     <w:link w:val="7"/>
     <w:semiHidden/>
+    <w:qFormat/>
     <w:uiPriority w:val="9"/>
     <w:rPr>
       <w:b/>
@@ -1040,6 +1037,7 @@
     <w:basedOn w:val="14"/>
     <w:link w:val="8"/>
     <w:semiHidden/>
+    <w:qFormat/>
     <w:uiPriority w:val="9"/>
     <w:rPr>
       <w:sz w:val="24"/>
@@ -1065,6 +1063,7 @@
     <w:basedOn w:val="14"/>
     <w:link w:val="10"/>
     <w:semiHidden/>
+    <w:qFormat/>
     <w:uiPriority w:val="9"/>
     <w:rPr>
       <w:rFonts w:asciiTheme="majorHAnsi" w:hAnsiTheme="majorHAnsi" w:eastAsiaTheme="majorEastAsia"/>

</xml_diff>